<commit_message>
Uppdatering av vision osv
</commit_message>
<xml_diff>
--- a/Iterationsplan v7.docx
+++ b/Iterationsplan v7.docx
@@ -2593,8 +2593,10 @@
                 <w:sz w:val="24"/>
                 <w:szCs w:val="24"/>
               </w:rPr>
-              <w:t>Inte påbörjat</w:t>
-            </w:r>
+              <w:t>Klar</w:t>
+            </w:r>
+            <w:bookmarkStart w:id="0" w:name="_GoBack"/>
+            <w:bookmarkEnd w:id="0"/>
           </w:p>
         </w:tc>
         <w:tc>
@@ -2633,6 +2635,14 @@
                 <w:szCs w:val="24"/>
               </w:rPr>
             </w:pPr>
+            <w:r>
+              <w:rPr>
+                <w:rFonts w:ascii="Times New Roman" w:eastAsia="Times New Roman" w:hAnsi="Times New Roman" w:cs="Times New Roman"/>
+                <w:sz w:val="24"/>
+                <w:szCs w:val="24"/>
+              </w:rPr>
+              <w:t>4</w:t>
+            </w:r>
           </w:p>
         </w:tc>
       </w:tr>
@@ -2687,7 +2697,7 @@
                 <w:sz w:val="24"/>
                 <w:szCs w:val="24"/>
               </w:rPr>
-              <w:t>Inte påbörjat</w:t>
+              <w:t>Håller på</w:t>
             </w:r>
           </w:p>
         </w:tc>
@@ -2727,6 +2737,14 @@
                 <w:szCs w:val="24"/>
               </w:rPr>
             </w:pPr>
+            <w:r>
+              <w:rPr>
+                <w:rFonts w:ascii="Times New Roman" w:eastAsia="Times New Roman" w:hAnsi="Times New Roman" w:cs="Times New Roman"/>
+                <w:sz w:val="24"/>
+                <w:szCs w:val="24"/>
+              </w:rPr>
+              <w:t>3</w:t>
+            </w:r>
           </w:p>
         </w:tc>
       </w:tr>
@@ -2798,8 +2816,6 @@
               </w:rPr>
               <w:t>?</w:t>
             </w:r>
-            <w:bookmarkStart w:id="0" w:name="_GoBack"/>
-            <w:bookmarkEnd w:id="0"/>
           </w:p>
         </w:tc>
         <w:tc>
@@ -2980,6 +2996,14 @@
                 <w:szCs w:val="24"/>
               </w:rPr>
             </w:pPr>
+            <w:r>
+              <w:rPr>
+                <w:rFonts w:ascii="Times New Roman" w:eastAsia="Times New Roman" w:hAnsi="Times New Roman" w:cs="Times New Roman"/>
+                <w:sz w:val="24"/>
+                <w:szCs w:val="24"/>
+              </w:rPr>
+              <w:t>9</w:t>
+            </w:r>
           </w:p>
         </w:tc>
       </w:tr>
@@ -3171,7 +3195,7 @@
                 <w:sz w:val="24"/>
                 <w:szCs w:val="24"/>
               </w:rPr>
-              <w:t>181</w:t>
+              <w:t>190</w:t>
             </w:r>
           </w:p>
         </w:tc>

</xml_diff>